<commit_message>
Add Git Terminology and Notes document
</commit_message>
<xml_diff>
--- a/Git Terminology and Notes.docx
+++ b/Git Terminology and Notes.docx
@@ -23,6 +23,9 @@
     </w:p>
     <w:p>
       <w:r>
+        <w:rPr>
+          <w:noProof/>
+        </w:rPr>
         <w:drawing>
           <wp:inline distT="0" distB="0" distL="0" distR="0" wp14:anchorId="74561CF7" wp14:editId="26A237A7">
             <wp:extent cx="6411220" cy="323895"/>
@@ -61,13 +64,8 @@
       </w:r>
     </w:p>
     <w:p>
-      <w:proofErr w:type="spellStart"/>
-      <w:r>
-        <w:t>Github</w:t>
-      </w:r>
-      <w:proofErr w:type="spellEnd"/>
-      <w:r>
-        <w:t xml:space="preserve"> URL: </w:t>
+      <w:r>
+        <w:t xml:space="preserve">Github URL: </w:t>
       </w:r>
       <w:hyperlink r:id="rId6" w:history="1">
         <w:r>
@@ -107,23 +105,7 @@
         </w:numPr>
       </w:pPr>
       <w:r>
-        <w:t xml:space="preserve">Add: In Git, “add” iso the command that stages </w:t>
-      </w:r>
-      <w:proofErr w:type="gramStart"/>
-      <w:r>
-        <w:t>changes</w:t>
-      </w:r>
-      <w:proofErr w:type="gramEnd"/>
-      <w:r>
-        <w:t xml:space="preserve"> you’ve made to </w:t>
-      </w:r>
-      <w:proofErr w:type="gramStart"/>
-      <w:r>
-        <w:t>files</w:t>
-      </w:r>
-      <w:proofErr w:type="gramEnd"/>
-      <w:r>
-        <w:t xml:space="preserve"> so they are ready to be committed.</w:t>
+        <w:t>Add: In Git, “add” iso the command that stages changes you’ve made to files so they are ready to be committed.</w:t>
       </w:r>
     </w:p>
     <w:p>
@@ -143,23 +125,7 @@
           <w:b/>
           <w:bCs/>
         </w:rPr>
-        <w:t xml:space="preserve">Command: git add `enter file name here` (example: </w:t>
-      </w:r>
-      <w:proofErr w:type="spellStart"/>
-      <w:r>
-        <w:rPr>
-          <w:b/>
-          <w:bCs/>
-        </w:rPr>
-        <w:t>index.php</w:t>
-      </w:r>
-      <w:proofErr w:type="spellEnd"/>
-      <w:r>
-        <w:rPr>
-          <w:b/>
-          <w:bCs/>
-        </w:rPr>
-        <w:t>)</w:t>
+        <w:t>Command: git add `enter file name here` (example: index.php)</w:t>
       </w:r>
     </w:p>
     <w:p>
@@ -171,23 +137,7 @@
         </w:numPr>
       </w:pPr>
       <w:r>
-        <w:t xml:space="preserve">Commit: A commit is a saved snapshot of our project at a specific point in time.  It includes all staged changes and a message describing what </w:t>
-      </w:r>
-      <w:proofErr w:type="gramStart"/>
-      <w:r>
-        <w:t>was</w:t>
-      </w:r>
-      <w:proofErr w:type="gramEnd"/>
-      <w:r>
-        <w:t xml:space="preserve"> changed, it can also be revisited in </w:t>
-      </w:r>
-      <w:proofErr w:type="gramStart"/>
-      <w:r>
-        <w:t>the history</w:t>
-      </w:r>
-      <w:proofErr w:type="gramEnd"/>
-      <w:r>
-        <w:t>.  This is essentially the “save” button.</w:t>
+        <w:t>Commit: A commit is a saved snapshot of our project at a specific point in time.  It includes all staged changes and a message describing what was changed, it can also be revisited in the history.  This is essentially the “save” button.</w:t>
       </w:r>
     </w:p>
     <w:p>
@@ -352,23 +302,7 @@
           <w:b/>
           <w:bCs/>
         </w:rPr>
-        <w:t xml:space="preserve">Command: git add “filename” (example: </w:t>
-      </w:r>
-      <w:proofErr w:type="spellStart"/>
-      <w:r>
-        <w:rPr>
-          <w:b/>
-          <w:bCs/>
-        </w:rPr>
-        <w:t>index.php</w:t>
-      </w:r>
-      <w:proofErr w:type="spellEnd"/>
-      <w:r>
-        <w:rPr>
-          <w:b/>
-          <w:bCs/>
-        </w:rPr>
-        <w:t>)</w:t>
+        <w:t>Command: git add “filename” (example: index.php)</w:t>
       </w:r>
     </w:p>
     <w:p>
@@ -505,27 +439,13 @@
           <w:b/>
           <w:bCs/>
         </w:rPr>
-        <w:t xml:space="preserve">4. Stage (add) the file for </w:t>
-      </w:r>
-      <w:proofErr w:type="gramStart"/>
-      <w:r>
-        <w:rPr>
-          <w:b/>
-          <w:bCs/>
-        </w:rPr>
-        <w:t>commit</w:t>
-      </w:r>
-      <w:proofErr w:type="gramEnd"/>
-    </w:p>
-    <w:p>
-      <w:r>
-        <w:t xml:space="preserve">git add </w:t>
-      </w:r>
-      <w:proofErr w:type="spellStart"/>
-      <w:r>
-        <w:t>index.php</w:t>
-      </w:r>
-      <w:proofErr w:type="spellEnd"/>
+        <w:t>4. Stage (add) the file for commit</w:t>
+      </w:r>
+    </w:p>
+    <w:p>
+      <w:r>
+        <w:t>git add index.php</w:t>
+      </w:r>
     </w:p>
     <w:p>
       <w:pPr>
@@ -544,15 +464,7 @@
     </w:p>
     <w:p>
       <w:r>
-        <w:t xml:space="preserve">git commit -m "Add or update </w:t>
-      </w:r>
-      <w:proofErr w:type="spellStart"/>
-      <w:r>
-        <w:t>index.php</w:t>
-      </w:r>
-      <w:proofErr w:type="spellEnd"/>
-      <w:r>
-        <w:t>"</w:t>
+        <w:t>git commit -m "Add or update index.php"</w:t>
       </w:r>
     </w:p>
     <w:p>
@@ -652,27 +564,7 @@
           <w:sz w:val="32"/>
           <w:szCs w:val="32"/>
         </w:rPr>
-        <w:t xml:space="preserve">Setting up VSC Terminal to </w:t>
-      </w:r>
-      <w:proofErr w:type="spellStart"/>
-      <w:r>
-        <w:rPr>
-          <w:b/>
-          <w:bCs/>
-          <w:sz w:val="32"/>
-          <w:szCs w:val="32"/>
-        </w:rPr>
-        <w:t>Xampp</w:t>
-      </w:r>
-      <w:proofErr w:type="spellEnd"/>
-      <w:r>
-        <w:rPr>
-          <w:b/>
-          <w:bCs/>
-          <w:sz w:val="32"/>
-          <w:szCs w:val="32"/>
-        </w:rPr>
-        <w:t xml:space="preserve"> WDV341 folder</w:t>
+        <w:t>Setting up VSC Terminal to Xampp WDV341 folder</w:t>
       </w:r>
     </w:p>
     <w:p>
@@ -690,6 +582,9 @@
     </w:p>
     <w:p>
       <w:r>
+        <w:rPr>
+          <w:noProof/>
+        </w:rPr>
         <w:drawing>
           <wp:inline distT="0" distB="0" distL="0" distR="0" wp14:anchorId="7C70A085" wp14:editId="0456A2C1">
             <wp:extent cx="6858000" cy="346075"/>
@@ -715,6 +610,50 @@
                     <a:xfrm>
                       <a:off x="0" y="0"/>
                       <a:ext cx="6858000" cy="346075"/>
+                    </a:xfrm>
+                    <a:prstGeom prst="rect">
+                      <a:avLst/>
+                    </a:prstGeom>
+                  </pic:spPr>
+                </pic:pic>
+              </a:graphicData>
+            </a:graphic>
+          </wp:inline>
+        </w:drawing>
+      </w:r>
+    </w:p>
+    <w:p>
+      <w:r>
+        <w:t>Commands to add, commit, and push this document to the Github repository:</w:t>
+      </w:r>
+    </w:p>
+    <w:p>
+      <w:r>
+        <w:drawing>
+          <wp:inline distT="0" distB="0" distL="0" distR="0" wp14:anchorId="302606E5" wp14:editId="3DE34CD1">
+            <wp:extent cx="5430008" cy="466790"/>
+            <wp:effectExtent l="0" t="0" r="0" b="9525"/>
+            <wp:docPr id="1235768084" name="Picture 1"/>
+            <wp:cNvGraphicFramePr>
+              <a:graphicFrameLocks xmlns:a="http://schemas.openxmlformats.org/drawingml/2006/main" noChangeAspect="1"/>
+            </wp:cNvGraphicFramePr>
+            <a:graphic xmlns:a="http://schemas.openxmlformats.org/drawingml/2006/main">
+              <a:graphicData uri="http://schemas.openxmlformats.org/drawingml/2006/picture">
+                <pic:pic xmlns:pic="http://schemas.openxmlformats.org/drawingml/2006/picture">
+                  <pic:nvPicPr>
+                    <pic:cNvPr id="1235768084" name=""/>
+                    <pic:cNvPicPr/>
+                  </pic:nvPicPr>
+                  <pic:blipFill>
+                    <a:blip r:embed="rId9"/>
+                    <a:stretch>
+                      <a:fillRect/>
+                    </a:stretch>
+                  </pic:blipFill>
+                  <pic:spPr>
+                    <a:xfrm>
+                      <a:off x="0" y="0"/>
+                      <a:ext cx="5430008" cy="466790"/>
                     </a:xfrm>
                     <a:prstGeom prst="rect">
                       <a:avLst/>
@@ -1461,6 +1400,7 @@
   <w:style w:type="character" w:default="1" w:styleId="DefaultParagraphFont">
     <w:name w:val="Default Paragraph Font"/>
     <w:uiPriority w:val="1"/>
+    <w:semiHidden/>
     <w:unhideWhenUsed/>
   </w:style>
   <w:style w:type="table" w:default="1" w:styleId="TableNormal">

</xml_diff>